<commit_message>
Added text description of StartView
</commit_message>
<xml_diff>
--- a/doc/UML/ViewDescription.docx
+++ b/doc/UML/ViewDescription.docx
@@ -30,22 +30,523 @@
       <w:pPr>
         <w:numPr>
           <w:ilvl w:val="0"/>
+          <w:numId w:val="4"/>
+        </w:numPr>
+        <w:ind w:left="720" w:hanging="360"/>
+        <w:contextualSpacing w:val="1"/>
+      </w:pPr>
+      <w:r>
+        <w:rPr>
+          <w:rtl w:val="0"/>
+        </w:rPr>
+        <w:t xml:space="preserve">-</w:t>
+      </w:r>
+      <w:r>
+        <w:rPr>
+          <w:rtl w:val="0"/>
+        </w:rPr>
+        <w:t xml:space="preserve">scene: Scene</w:t>
+      </w:r>
+    </w:p>
+    <w:p>
+      <w:pPr>
+        <w:numPr>
+          <w:ilvl w:val="1"/>
+          <w:numId w:val="4"/>
+        </w:numPr>
+        <w:ind w:left="1440" w:hanging="360"/>
+        <w:contextualSpacing w:val="1"/>
+        <w:rPr/>
+      </w:pPr>
+      <w:r>
+        <w:rPr>
+          <w:rtl w:val="0"/>
+        </w:rPr>
+        <w:t xml:space="preserve">The scene for the lobby view</w:t>
+      </w:r>
+    </w:p>
+    <w:p>
+      <w:pPr>
+        <w:numPr>
+          <w:ilvl w:val="0"/>
+          <w:numId w:val="4"/>
+        </w:numPr>
+        <w:ind w:left="720" w:hanging="360"/>
+        <w:contextualSpacing w:val="1"/>
+      </w:pPr>
+      <w:r>
+        <w:rPr>
+          <w:rtl w:val="0"/>
+        </w:rPr>
+        <w:t xml:space="preserve">-title: String</w:t>
+      </w:r>
+    </w:p>
+    <w:p>
+      <w:pPr>
+        <w:numPr>
+          <w:ilvl w:val="1"/>
+          <w:numId w:val="4"/>
+        </w:numPr>
+        <w:ind w:left="1440" w:hanging="360"/>
+        <w:contextualSpacing w:val="1"/>
+        <w:rPr>
+          <w:u w:val="none"/>
+        </w:rPr>
+      </w:pPr>
+      <w:r>
+        <w:rPr>
+          <w:rtl w:val="0"/>
+        </w:rPr>
+        <w:t xml:space="preserve">The title displayed across the top of the screen</w:t>
+      </w:r>
+    </w:p>
+    <w:p>
+      <w:pPr>
+        <w:numPr>
+          <w:ilvl w:val="0"/>
+          <w:numId w:val="4"/>
+        </w:numPr>
+        <w:ind w:left="720" w:hanging="360"/>
+        <w:contextualSpacing w:val="1"/>
+      </w:pPr>
+      <w:r>
+        <w:rPr>
+          <w:rtl w:val="0"/>
+        </w:rPr>
+        <w:t xml:space="preserve">-playerList: List</w:t>
+      </w:r>
+    </w:p>
+    <w:p>
+      <w:pPr>
+        <w:numPr>
+          <w:ilvl w:val="1"/>
+          <w:numId w:val="4"/>
+        </w:numPr>
+        <w:ind w:left="1440" w:hanging="360"/>
+        <w:contextualSpacing w:val="1"/>
+        <w:rPr>
+          <w:u w:val="none"/>
+        </w:rPr>
+      </w:pPr>
+      <w:r>
+        <w:rPr>
+          <w:rtl w:val="0"/>
+        </w:rPr>
+        <w:t xml:space="preserve">A list of all users that are going to be players once the game starts</w:t>
+      </w:r>
+    </w:p>
+    <w:p>
+      <w:pPr>
+        <w:numPr>
+          <w:ilvl w:val="0"/>
+          <w:numId w:val="4"/>
+        </w:numPr>
+        <w:ind w:left="720" w:hanging="360"/>
+        <w:contextualSpacing w:val="1"/>
+      </w:pPr>
+      <w:r>
+        <w:rPr>
+          <w:rtl w:val="0"/>
+        </w:rPr>
+        <w:t xml:space="preserve">-observerList: List</w:t>
+      </w:r>
+    </w:p>
+    <w:p>
+      <w:pPr>
+        <w:numPr>
+          <w:ilvl w:val="1"/>
+          <w:numId w:val="4"/>
+        </w:numPr>
+        <w:ind w:left="1440" w:hanging="360"/>
+        <w:contextualSpacing w:val="1"/>
+        <w:rPr/>
+      </w:pPr>
+      <w:r>
+        <w:rPr>
+          <w:rtl w:val="0"/>
+        </w:rPr>
+        <w:t xml:space="preserve">A list of all users that are going to be observers once the game starts</w:t>
+      </w:r>
+    </w:p>
+    <w:p>
+      <w:pPr>
+        <w:numPr>
+          <w:ilvl w:val="0"/>
+          <w:numId w:val="4"/>
+        </w:numPr>
+        <w:ind w:left="720" w:hanging="360"/>
+        <w:contextualSpacing w:val="1"/>
+      </w:pPr>
+      <w:r>
+        <w:rPr>
+          <w:rtl w:val="0"/>
+        </w:rPr>
+        <w:t xml:space="preserve">-computerSpinner: Spinner</w:t>
+      </w:r>
+    </w:p>
+    <w:p>
+      <w:pPr>
+        <w:numPr>
+          <w:ilvl w:val="1"/>
+          <w:numId w:val="4"/>
+        </w:numPr>
+        <w:ind w:left="1440" w:hanging="360"/>
+        <w:contextualSpacing w:val="1"/>
+        <w:rPr>
+          <w:u w:val="none"/>
+        </w:rPr>
+      </w:pPr>
+      <w:r>
+        <w:rPr>
+          <w:rtl w:val="0"/>
+        </w:rPr>
+        <w:t xml:space="preserve">A spinner that tracks how many computer players there will be once hte game starts</w:t>
+      </w:r>
+    </w:p>
+    <w:p>
+      <w:pPr>
+        <w:contextualSpacing w:val="0"/>
+      </w:pPr>
+      <w:r>
+        <w:rPr>
+          <w:b w:val="1"/>
+          <w:rtl w:val="0"/>
+        </w:rPr>
+        <w:t xml:space="preserve">Methods:</w:t>
+      </w:r>
+    </w:p>
+    <w:p>
+      <w:pPr>
+        <w:numPr>
+          <w:ilvl w:val="0"/>
+          <w:numId w:val="3"/>
+        </w:numPr>
+        <w:ind w:left="720" w:hanging="360"/>
+        <w:contextualSpacing w:val="1"/>
+        <w:rPr>
+          <w:u w:val="none"/>
+        </w:rPr>
+      </w:pPr>
+      <w:r>
+        <w:rPr>
+          <w:rtl w:val="0"/>
+        </w:rPr>
+        <w:t xml:space="preserve">+init()</w:t>
+      </w:r>
+    </w:p>
+    <w:p>
+      <w:pPr>
+        <w:numPr>
+          <w:ilvl w:val="1"/>
+          <w:numId w:val="3"/>
+        </w:numPr>
+        <w:ind w:left="1440" w:hanging="360"/>
+        <w:contextualSpacing w:val="1"/>
+        <w:rPr>
+          <w:u w:val="none"/>
+        </w:rPr>
+      </w:pPr>
+      <w:r>
+        <w:rPr>
+          <w:rtl w:val="0"/>
+        </w:rPr>
+        <w:t xml:space="preserve">Method that creates all visual elements for the users to see</w:t>
+      </w:r>
+    </w:p>
+    <w:p>
+      <w:pPr>
+        <w:numPr>
+          <w:ilvl w:val="0"/>
+          <w:numId w:val="3"/>
+        </w:numPr>
+        <w:ind w:left="720" w:hanging="360"/>
+        <w:contextualSpacing w:val="1"/>
+        <w:rPr>
+          <w:u w:val="none"/>
+        </w:rPr>
+      </w:pPr>
+      <w:r>
+        <w:rPr>
+          <w:rtl w:val="0"/>
+        </w:rPr>
+        <w:t xml:space="preserve">-startGame()</w:t>
+      </w:r>
+    </w:p>
+    <w:p>
+      <w:pPr>
+        <w:numPr>
+          <w:ilvl w:val="1"/>
+          <w:numId w:val="3"/>
+        </w:numPr>
+        <w:ind w:left="1440" w:hanging="360"/>
+        <w:contextualSpacing w:val="1"/>
+        <w:rPr/>
+      </w:pPr>
+      <w:r>
+        <w:rPr>
+          <w:rtl w:val="0"/>
+        </w:rPr>
+        <w:t xml:space="preserve">Method that tells the controller to start the game</w:t>
+      </w:r>
+    </w:p>
+    <w:p>
+      <w:pPr>
+        <w:numPr>
+          <w:ilvl w:val="0"/>
+          <w:numId w:val="3"/>
+        </w:numPr>
+        <w:ind w:left="720" w:hanging="360"/>
+        <w:contextualSpacing w:val="1"/>
+        <w:rPr>
+          <w:u w:val="none"/>
+        </w:rPr>
+      </w:pPr>
+      <w:r>
+        <w:rPr>
+          <w:rtl w:val="0"/>
+        </w:rPr>
+        <w:t xml:space="preserve">-switchPlayer()</w:t>
+      </w:r>
+    </w:p>
+    <w:p>
+      <w:pPr>
+        <w:numPr>
+          <w:ilvl w:val="1"/>
+          <w:numId w:val="3"/>
+        </w:numPr>
+        <w:ind w:left="1440" w:hanging="360"/>
+        <w:contextualSpacing w:val="1"/>
+        <w:rPr/>
+      </w:pPr>
+      <w:r>
+        <w:rPr>
+          <w:rtl w:val="0"/>
+        </w:rPr>
+        <w:t xml:space="preserve">Method that tells the controller to swap the user from player to observer and vice-versa</w:t>
+      </w:r>
+    </w:p>
+    <w:p>
+      <w:pPr>
+        <w:numPr>
+          <w:ilvl w:val="0"/>
+          <w:numId w:val="3"/>
+        </w:numPr>
+        <w:ind w:left="720" w:hanging="360"/>
+        <w:contextualSpacing w:val="1"/>
+        <w:rPr>
+          <w:u w:val="none"/>
+        </w:rPr>
+      </w:pPr>
+      <w:r>
+        <w:rPr>
+          <w:rtl w:val="0"/>
+        </w:rPr>
+        <w:t xml:space="preserve">-kickPlayer()</w:t>
+      </w:r>
+    </w:p>
+    <w:p>
+      <w:pPr>
+        <w:numPr>
+          <w:ilvl w:val="1"/>
+          <w:numId w:val="3"/>
+        </w:numPr>
+        <w:ind w:left="1440" w:hanging="360"/>
+        <w:contextualSpacing w:val="1"/>
+        <w:rPr>
+          <w:u w:val="none"/>
+        </w:rPr>
+      </w:pPr>
+      <w:r>
+        <w:rPr>
+          <w:rtl w:val="0"/>
+        </w:rPr>
+        <w:t xml:space="preserve">Method that is only available to the host, will remove the selected player from the lobby</w:t>
+      </w:r>
+    </w:p>
+    <w:p>
+      <w:pPr>
+        <w:numPr>
+          <w:ilvl w:val="0"/>
+          <w:numId w:val="3"/>
+        </w:numPr>
+        <w:ind w:left="720" w:hanging="360"/>
+        <w:contextualSpacing w:val="1"/>
+        <w:rPr>
+          <w:u w:val="none"/>
+        </w:rPr>
+      </w:pPr>
+      <w:r>
+        <w:rPr>
+          <w:rtl w:val="0"/>
+        </w:rPr>
+        <w:t xml:space="preserve">-back()</w:t>
+      </w:r>
+    </w:p>
+    <w:p>
+      <w:pPr>
+        <w:numPr>
+          <w:ilvl w:val="1"/>
+          <w:numId w:val="3"/>
+        </w:numPr>
+        <w:ind w:left="1440" w:hanging="360"/>
+        <w:contextualSpacing w:val="1"/>
+        <w:rPr>
+          <w:u w:val="none"/>
+        </w:rPr>
+      </w:pPr>
+      <w:r>
+        <w:rPr>
+          <w:rtl w:val="0"/>
+        </w:rPr>
+        <w:t xml:space="preserve">Method that indicates to the controller to return you to the starting screen</w:t>
+      </w:r>
+    </w:p>
+    <w:p>
+      <w:pPr>
+        <w:contextualSpacing w:val="0"/>
+      </w:pPr>
+      <w:r>
+        <w:rPr>
+          <w:rtl w:val="0"/>
+        </w:rPr>
+      </w:r>
+    </w:p>
+    <w:p>
+      <w:pPr>
+        <w:contextualSpacing w:val="0"/>
+      </w:pPr>
+      <w:r>
+        <w:rPr>
+          <w:rtl w:val="0"/>
+        </w:rPr>
+      </w:r>
+    </w:p>
+    <w:p>
+      <w:pPr>
+        <w:contextualSpacing w:val="0"/>
+      </w:pPr>
+      <w:r>
+        <w:rPr>
+          <w:rtl w:val="0"/>
+        </w:rPr>
+        <w:t xml:space="preserve">StartView:</w:t>
+      </w:r>
+    </w:p>
+    <w:p>
+      <w:pPr>
+        <w:contextualSpacing w:val="0"/>
+      </w:pPr>
+      <w:r>
+        <w:rPr>
+          <w:b w:val="1"/>
+          <w:rtl w:val="0"/>
+        </w:rPr>
+        <w:t xml:space="preserve">Variables</w:t>
+      </w:r>
+    </w:p>
+    <w:p>
+      <w:pPr>
+        <w:numPr>
+          <w:ilvl w:val="0"/>
+          <w:numId w:val="1"/>
+        </w:numPr>
+        <w:ind w:left="720" w:hanging="360"/>
+        <w:contextualSpacing w:val="1"/>
+        <w:rPr>
+          <w:u w:val="none"/>
+        </w:rPr>
+      </w:pPr>
+      <w:r>
+        <w:rPr>
+          <w:rtl w:val="0"/>
+        </w:rPr>
+        <w:t xml:space="preserve">-scene: Scene</w:t>
+      </w:r>
+    </w:p>
+    <w:p>
+      <w:pPr>
+        <w:numPr>
+          <w:ilvl w:val="1"/>
+          <w:numId w:val="1"/>
+        </w:numPr>
+        <w:ind w:left="1440" w:hanging="360"/>
+        <w:contextualSpacing w:val="1"/>
+        <w:rPr>
+          <w:u w:val="none"/>
+        </w:rPr>
+      </w:pPr>
+      <w:r>
+        <w:rPr>
+          <w:rtl w:val="0"/>
+        </w:rPr>
+        <w:t xml:space="preserve">The scene for the starting view</w:t>
+      </w:r>
+    </w:p>
+    <w:p>
+      <w:pPr>
+        <w:numPr>
+          <w:ilvl w:val="0"/>
+          <w:numId w:val="1"/>
+        </w:numPr>
+        <w:ind w:left="720" w:hanging="360"/>
+        <w:contextualSpacing w:val="1"/>
+        <w:rPr>
+          <w:u w:val="none"/>
+        </w:rPr>
+      </w:pPr>
+      <w:r>
+        <w:rPr>
+          <w:rtl w:val="0"/>
+        </w:rPr>
+        <w:t xml:space="preserve">-title: String</w:t>
+      </w:r>
+    </w:p>
+    <w:p>
+      <w:pPr>
+        <w:numPr>
+          <w:ilvl w:val="1"/>
+          <w:numId w:val="1"/>
+        </w:numPr>
+        <w:ind w:left="1440" w:hanging="360"/>
+        <w:contextualSpacing w:val="1"/>
+        <w:rPr/>
+      </w:pPr>
+      <w:r>
+        <w:rPr>
+          <w:rtl w:val="0"/>
+        </w:rPr>
+        <w:t xml:space="preserve">The title displayed across the top of the screen</w:t>
+      </w:r>
+    </w:p>
+    <w:p>
+      <w:pPr>
+        <w:contextualSpacing w:val="0"/>
+      </w:pPr>
+      <w:r>
+        <w:rPr>
+          <w:b w:val="1"/>
+          <w:rtl w:val="0"/>
+        </w:rPr>
+        <w:t xml:space="preserve">Methods:</w:t>
+      </w:r>
+    </w:p>
+    <w:p>
+      <w:pPr>
+        <w:numPr>
+          <w:ilvl w:val="0"/>
           <w:numId w:val="2"/>
         </w:numPr>
         <w:ind w:left="720" w:hanging="360"/>
         <w:contextualSpacing w:val="1"/>
-      </w:pPr>
-      <w:r>
-        <w:rPr>
-          <w:rtl w:val="0"/>
-        </w:rPr>
-        <w:t xml:space="preserve">-</w:t>
-      </w:r>
-      <w:r>
-        <w:rPr>
-          <w:rtl w:val="0"/>
-        </w:rPr>
-        <w:t xml:space="preserve">scene: Scene</w:t>
+        <w:rPr>
+          <w:u w:val="none"/>
+        </w:rPr>
+      </w:pPr>
+      <w:r>
+        <w:rPr>
+          <w:rtl w:val="0"/>
+        </w:rPr>
+        <w:t xml:space="preserve">+init()</w:t>
       </w:r>
     </w:p>
     <w:p>
@@ -62,7 +563,7 @@
         <w:rPr>
           <w:rtl w:val="0"/>
         </w:rPr>
-        <w:t xml:space="preserve">The scene for the lobby view</w:t>
+        <w:t xml:space="preserve">Method that creates all visual elements for the users to see</w:t>
       </w:r>
     </w:p>
     <w:p>
@@ -73,12 +574,15 @@
         </w:numPr>
         <w:ind w:left="720" w:hanging="360"/>
         <w:contextualSpacing w:val="1"/>
-      </w:pPr>
-      <w:r>
-        <w:rPr>
-          <w:rtl w:val="0"/>
-        </w:rPr>
-        <w:t xml:space="preserve">-title: String</w:t>
+        <w:rPr>
+          <w:u w:val="none"/>
+        </w:rPr>
+      </w:pPr>
+      <w:r>
+        <w:rPr>
+          <w:rtl w:val="0"/>
+        </w:rPr>
+        <w:t xml:space="preserve">-joinGame()</w:t>
       </w:r>
     </w:p>
     <w:p>
@@ -97,7 +601,18 @@
         <w:rPr>
           <w:rtl w:val="0"/>
         </w:rPr>
-        <w:t xml:space="preserve">The title displayed across the top of the screen</w:t>
+        <w:t xml:space="preserve">Method that opens an entry to type the address of the game you want to join. C</w:t>
+      </w:r>
+      <w:r>
+        <w:rPr>
+          <w:rtl w:val="0"/>
+        </w:rPr>
+        <w:t xml:space="preserve">alls connectToGame</w:t>
+      </w:r>
+      <w:r>
+        <w:rPr>
+          <w:rtl w:val="0"/>
+        </w:rPr>
       </w:r>
     </w:p>
     <w:p>
@@ -108,12 +623,15 @@
         </w:numPr>
         <w:ind w:left="720" w:hanging="360"/>
         <w:contextualSpacing w:val="1"/>
-      </w:pPr>
-      <w:r>
-        <w:rPr>
-          <w:rtl w:val="0"/>
-        </w:rPr>
-        <w:t xml:space="preserve">-playerList: List</w:t>
+        <w:rPr>
+          <w:u w:val="none"/>
+        </w:rPr>
+      </w:pPr>
+      <w:r>
+        <w:rPr>
+          <w:rtl w:val="0"/>
+        </w:rPr>
+        <w:t xml:space="preserve">-connectToGame(host: String)</w:t>
       </w:r>
     </w:p>
     <w:p>
@@ -132,7 +650,7 @@
         <w:rPr>
           <w:rtl w:val="0"/>
         </w:rPr>
-        <w:t xml:space="preserve">A list of all users that are going to be players once the game starts</w:t>
+        <w:t xml:space="preserve">Method that takes in a String which is the address of the game to be connected to. Passes along to controller</w:t>
       </w:r>
     </w:p>
     <w:p>
@@ -143,12 +661,15 @@
         </w:numPr>
         <w:ind w:left="720" w:hanging="360"/>
         <w:contextualSpacing w:val="1"/>
-      </w:pPr>
-      <w:r>
-        <w:rPr>
-          <w:rtl w:val="0"/>
-        </w:rPr>
-        <w:t xml:space="preserve">-observerList: List</w:t>
+        <w:rPr>
+          <w:u w:val="none"/>
+        </w:rPr>
+      </w:pPr>
+      <w:r>
+        <w:rPr>
+          <w:rtl w:val="0"/>
+        </w:rPr>
+        <w:t xml:space="preserve">-hostGame()</w:t>
       </w:r>
     </w:p>
     <w:p>
@@ -159,13 +680,15 @@
         </w:numPr>
         <w:ind w:left="1440" w:hanging="360"/>
         <w:contextualSpacing w:val="1"/>
-        <w:rPr/>
-      </w:pPr>
-      <w:r>
-        <w:rPr>
-          <w:rtl w:val="0"/>
-        </w:rPr>
-        <w:t xml:space="preserve">A list of all users that are going to be observers once the game starts</w:t>
+        <w:rPr>
+          <w:u w:val="none"/>
+        </w:rPr>
+      </w:pPr>
+      <w:r>
+        <w:rPr>
+          <w:rtl w:val="0"/>
+        </w:rPr>
+        <w:t xml:space="preserve">Method that moves you to the lobby screen</w:t>
       </w:r>
     </w:p>
     <w:p>
@@ -176,12 +699,15 @@
         </w:numPr>
         <w:ind w:left="720" w:hanging="360"/>
         <w:contextualSpacing w:val="1"/>
-      </w:pPr>
-      <w:r>
-        <w:rPr>
-          <w:rtl w:val="0"/>
-        </w:rPr>
-        <w:t xml:space="preserve">-computerSpinner: Spinner</w:t>
+        <w:rPr>
+          <w:u w:val="none"/>
+        </w:rPr>
+      </w:pPr>
+      <w:r>
+        <w:rPr>
+          <w:rtl w:val="0"/>
+        </w:rPr>
+        <w:t xml:space="preserve">-exit()</w:t>
       </w:r>
     </w:p>
     <w:p>
@@ -200,205 +726,7 @@
         <w:rPr>
           <w:rtl w:val="0"/>
         </w:rPr>
-        <w:t xml:space="preserve">A spinner that tracks how many computer players there will be once hte game starts</w:t>
-      </w:r>
-    </w:p>
-    <w:p>
-      <w:pPr>
-        <w:contextualSpacing w:val="0"/>
-      </w:pPr>
-      <w:r>
-        <w:rPr>
-          <w:b w:val="1"/>
-          <w:rtl w:val="0"/>
-        </w:rPr>
-        <w:t xml:space="preserve">Methods:</w:t>
-      </w:r>
-    </w:p>
-    <w:p>
-      <w:pPr>
-        <w:numPr>
-          <w:ilvl w:val="0"/>
-          <w:numId w:val="1"/>
-        </w:numPr>
-        <w:ind w:left="720" w:hanging="360"/>
-        <w:contextualSpacing w:val="1"/>
-        <w:rPr>
-          <w:u w:val="none"/>
-        </w:rPr>
-      </w:pPr>
-      <w:r>
-        <w:rPr>
-          <w:rtl w:val="0"/>
-        </w:rPr>
-        <w:t xml:space="preserve">+init()</w:t>
-      </w:r>
-    </w:p>
-    <w:p>
-      <w:pPr>
-        <w:numPr>
-          <w:ilvl w:val="1"/>
-          <w:numId w:val="1"/>
-        </w:numPr>
-        <w:ind w:left="1440" w:hanging="360"/>
-        <w:contextualSpacing w:val="1"/>
-        <w:rPr>
-          <w:u w:val="none"/>
-        </w:rPr>
-      </w:pPr>
-      <w:r>
-        <w:rPr>
-          <w:rtl w:val="0"/>
-        </w:rPr>
-        <w:t xml:space="preserve">Method that creates all visual elements for the users to see</w:t>
-      </w:r>
-    </w:p>
-    <w:p>
-      <w:pPr>
-        <w:numPr>
-          <w:ilvl w:val="0"/>
-          <w:numId w:val="1"/>
-        </w:numPr>
-        <w:ind w:left="720" w:hanging="360"/>
-        <w:contextualSpacing w:val="1"/>
-        <w:rPr>
-          <w:u w:val="none"/>
-        </w:rPr>
-      </w:pPr>
-      <w:r>
-        <w:rPr>
-          <w:rtl w:val="0"/>
-        </w:rPr>
-        <w:t xml:space="preserve">-startGame()</w:t>
-      </w:r>
-    </w:p>
-    <w:p>
-      <w:pPr>
-        <w:numPr>
-          <w:ilvl w:val="1"/>
-          <w:numId w:val="1"/>
-        </w:numPr>
-        <w:ind w:left="1440" w:hanging="360"/>
-        <w:contextualSpacing w:val="1"/>
-        <w:rPr/>
-      </w:pPr>
-      <w:r>
-        <w:rPr>
-          <w:rtl w:val="0"/>
-        </w:rPr>
-        <w:t xml:space="preserve">Method that tells the controller to start the game</w:t>
-      </w:r>
-    </w:p>
-    <w:p>
-      <w:pPr>
-        <w:numPr>
-          <w:ilvl w:val="0"/>
-          <w:numId w:val="1"/>
-        </w:numPr>
-        <w:ind w:left="720" w:hanging="360"/>
-        <w:contextualSpacing w:val="1"/>
-        <w:rPr>
-          <w:u w:val="none"/>
-        </w:rPr>
-      </w:pPr>
-      <w:r>
-        <w:rPr>
-          <w:rtl w:val="0"/>
-        </w:rPr>
-        <w:t xml:space="preserve">-switchPlayer()</w:t>
-      </w:r>
-    </w:p>
-    <w:p>
-      <w:pPr>
-        <w:numPr>
-          <w:ilvl w:val="1"/>
-          <w:numId w:val="1"/>
-        </w:numPr>
-        <w:ind w:left="1440" w:hanging="360"/>
-        <w:contextualSpacing w:val="1"/>
-        <w:rPr/>
-      </w:pPr>
-      <w:r>
-        <w:rPr>
-          <w:rtl w:val="0"/>
-        </w:rPr>
-        <w:t xml:space="preserve">Method that tells the controller to swap the user from player to observer and vice-versa</w:t>
-      </w:r>
-    </w:p>
-    <w:p>
-      <w:pPr>
-        <w:numPr>
-          <w:ilvl w:val="0"/>
-          <w:numId w:val="1"/>
-        </w:numPr>
-        <w:ind w:left="720" w:hanging="360"/>
-        <w:contextualSpacing w:val="1"/>
-        <w:rPr>
-          <w:u w:val="none"/>
-        </w:rPr>
-      </w:pPr>
-      <w:r>
-        <w:rPr>
-          <w:rtl w:val="0"/>
-        </w:rPr>
-        <w:t xml:space="preserve">-kickPlayer()</w:t>
-      </w:r>
-    </w:p>
-    <w:p>
-      <w:pPr>
-        <w:numPr>
-          <w:ilvl w:val="1"/>
-          <w:numId w:val="1"/>
-        </w:numPr>
-        <w:ind w:left="1440" w:hanging="360"/>
-        <w:contextualSpacing w:val="1"/>
-        <w:rPr>
-          <w:u w:val="none"/>
-        </w:rPr>
-      </w:pPr>
-      <w:r>
-        <w:rPr>
-          <w:rtl w:val="0"/>
-        </w:rPr>
-        <w:t xml:space="preserve">Method that is only available to the host, will remove the selected player from the lobby</w:t>
-      </w:r>
-    </w:p>
-    <w:p>
-      <w:pPr>
-        <w:numPr>
-          <w:ilvl w:val="0"/>
-          <w:numId w:val="1"/>
-        </w:numPr>
-        <w:ind w:left="720" w:hanging="360"/>
-        <w:contextualSpacing w:val="1"/>
-        <w:rPr>
-          <w:u w:val="none"/>
-        </w:rPr>
-      </w:pPr>
-      <w:r>
-        <w:rPr>
-          <w:rtl w:val="0"/>
-        </w:rPr>
-        <w:t xml:space="preserve">-back()</w:t>
-      </w:r>
-    </w:p>
-    <w:p>
-      <w:pPr>
-        <w:numPr>
-          <w:ilvl w:val="1"/>
-          <w:numId w:val="1"/>
-        </w:numPr>
-        <w:ind w:left="1440" w:hanging="360"/>
-        <w:contextualSpacing w:val="1"/>
-        <w:rPr>
-          <w:u w:val="none"/>
-        </w:rPr>
-      </w:pPr>
-      <w:r>
-        <w:rPr>
-          <w:rtl w:val="0"/>
-        </w:rPr>
-        <w:t xml:space="preserve">Method that indicates to the controller to return you to the starting screen</w:t>
+        <w:t xml:space="preserve">Method that closes the program</w:t>
       </w:r>
     </w:p>
     <w:p>
@@ -642,11 +970,237 @@
       </w:rPr>
     </w:lvl>
   </w:abstractNum>
+  <w:abstractNum w:abstractNumId="3">
+    <w:lvl w:ilvl="0">
+      <w:start w:val="1"/>
+      <w:numFmt w:val="bullet"/>
+      <w:lvlText w:val="●"/>
+      <w:lvlJc w:val="left"/>
+      <w:pPr>
+        <w:ind w:left="720" w:firstLine="360"/>
+      </w:pPr>
+      <w:rPr>
+        <w:u w:val="none"/>
+      </w:rPr>
+    </w:lvl>
+    <w:lvl w:ilvl="1">
+      <w:start w:val="1"/>
+      <w:numFmt w:val="bullet"/>
+      <w:lvlText w:val="○"/>
+      <w:lvlJc w:val="left"/>
+      <w:pPr>
+        <w:ind w:left="1440" w:firstLine="1080"/>
+      </w:pPr>
+      <w:rPr>
+        <w:u w:val="none"/>
+      </w:rPr>
+    </w:lvl>
+    <w:lvl w:ilvl="2">
+      <w:start w:val="1"/>
+      <w:numFmt w:val="bullet"/>
+      <w:lvlText w:val="■"/>
+      <w:lvlJc w:val="left"/>
+      <w:pPr>
+        <w:ind w:left="2160" w:firstLine="1800"/>
+      </w:pPr>
+      <w:rPr>
+        <w:u w:val="none"/>
+      </w:rPr>
+    </w:lvl>
+    <w:lvl w:ilvl="3">
+      <w:start w:val="1"/>
+      <w:numFmt w:val="bullet"/>
+      <w:lvlText w:val="●"/>
+      <w:lvlJc w:val="left"/>
+      <w:pPr>
+        <w:ind w:left="2880" w:firstLine="2520"/>
+      </w:pPr>
+      <w:rPr>
+        <w:u w:val="none"/>
+      </w:rPr>
+    </w:lvl>
+    <w:lvl w:ilvl="4">
+      <w:start w:val="1"/>
+      <w:numFmt w:val="bullet"/>
+      <w:lvlText w:val="○"/>
+      <w:lvlJc w:val="left"/>
+      <w:pPr>
+        <w:ind w:left="3600" w:firstLine="3240"/>
+      </w:pPr>
+      <w:rPr>
+        <w:u w:val="none"/>
+      </w:rPr>
+    </w:lvl>
+    <w:lvl w:ilvl="5">
+      <w:start w:val="1"/>
+      <w:numFmt w:val="bullet"/>
+      <w:lvlText w:val="■"/>
+      <w:lvlJc w:val="left"/>
+      <w:pPr>
+        <w:ind w:left="4320" w:firstLine="3960"/>
+      </w:pPr>
+      <w:rPr>
+        <w:u w:val="none"/>
+      </w:rPr>
+    </w:lvl>
+    <w:lvl w:ilvl="6">
+      <w:start w:val="1"/>
+      <w:numFmt w:val="bullet"/>
+      <w:lvlText w:val="●"/>
+      <w:lvlJc w:val="left"/>
+      <w:pPr>
+        <w:ind w:left="5040" w:firstLine="4680"/>
+      </w:pPr>
+      <w:rPr>
+        <w:u w:val="none"/>
+      </w:rPr>
+    </w:lvl>
+    <w:lvl w:ilvl="7">
+      <w:start w:val="1"/>
+      <w:numFmt w:val="bullet"/>
+      <w:lvlText w:val="○"/>
+      <w:lvlJc w:val="left"/>
+      <w:pPr>
+        <w:ind w:left="5760" w:firstLine="5400"/>
+      </w:pPr>
+      <w:rPr>
+        <w:u w:val="none"/>
+      </w:rPr>
+    </w:lvl>
+    <w:lvl w:ilvl="8">
+      <w:start w:val="1"/>
+      <w:numFmt w:val="bullet"/>
+      <w:lvlText w:val="■"/>
+      <w:lvlJc w:val="left"/>
+      <w:pPr>
+        <w:ind w:left="6480" w:firstLine="6120"/>
+      </w:pPr>
+      <w:rPr>
+        <w:u w:val="none"/>
+      </w:rPr>
+    </w:lvl>
+  </w:abstractNum>
+  <w:abstractNum w:abstractNumId="4">
+    <w:lvl w:ilvl="0">
+      <w:start w:val="1"/>
+      <w:numFmt w:val="bullet"/>
+      <w:lvlText w:val="●"/>
+      <w:lvlJc w:val="left"/>
+      <w:pPr>
+        <w:ind w:left="720" w:firstLine="360"/>
+      </w:pPr>
+      <w:rPr>
+        <w:u w:val="none"/>
+      </w:rPr>
+    </w:lvl>
+    <w:lvl w:ilvl="1">
+      <w:start w:val="1"/>
+      <w:numFmt w:val="bullet"/>
+      <w:lvlText w:val="○"/>
+      <w:lvlJc w:val="left"/>
+      <w:pPr>
+        <w:ind w:left="1440" w:firstLine="1080"/>
+      </w:pPr>
+      <w:rPr>
+        <w:u w:val="none"/>
+      </w:rPr>
+    </w:lvl>
+    <w:lvl w:ilvl="2">
+      <w:start w:val="1"/>
+      <w:numFmt w:val="bullet"/>
+      <w:lvlText w:val="■"/>
+      <w:lvlJc w:val="left"/>
+      <w:pPr>
+        <w:ind w:left="2160" w:firstLine="1800"/>
+      </w:pPr>
+      <w:rPr>
+        <w:u w:val="none"/>
+      </w:rPr>
+    </w:lvl>
+    <w:lvl w:ilvl="3">
+      <w:start w:val="1"/>
+      <w:numFmt w:val="bullet"/>
+      <w:lvlText w:val="●"/>
+      <w:lvlJc w:val="left"/>
+      <w:pPr>
+        <w:ind w:left="2880" w:firstLine="2520"/>
+      </w:pPr>
+      <w:rPr>
+        <w:u w:val="none"/>
+      </w:rPr>
+    </w:lvl>
+    <w:lvl w:ilvl="4">
+      <w:start w:val="1"/>
+      <w:numFmt w:val="bullet"/>
+      <w:lvlText w:val="○"/>
+      <w:lvlJc w:val="left"/>
+      <w:pPr>
+        <w:ind w:left="3600" w:firstLine="3240"/>
+      </w:pPr>
+      <w:rPr>
+        <w:u w:val="none"/>
+      </w:rPr>
+    </w:lvl>
+    <w:lvl w:ilvl="5">
+      <w:start w:val="1"/>
+      <w:numFmt w:val="bullet"/>
+      <w:lvlText w:val="■"/>
+      <w:lvlJc w:val="left"/>
+      <w:pPr>
+        <w:ind w:left="4320" w:firstLine="3960"/>
+      </w:pPr>
+      <w:rPr>
+        <w:u w:val="none"/>
+      </w:rPr>
+    </w:lvl>
+    <w:lvl w:ilvl="6">
+      <w:start w:val="1"/>
+      <w:numFmt w:val="bullet"/>
+      <w:lvlText w:val="●"/>
+      <w:lvlJc w:val="left"/>
+      <w:pPr>
+        <w:ind w:left="5040" w:firstLine="4680"/>
+      </w:pPr>
+      <w:rPr>
+        <w:u w:val="none"/>
+      </w:rPr>
+    </w:lvl>
+    <w:lvl w:ilvl="7">
+      <w:start w:val="1"/>
+      <w:numFmt w:val="bullet"/>
+      <w:lvlText w:val="○"/>
+      <w:lvlJc w:val="left"/>
+      <w:pPr>
+        <w:ind w:left="5760" w:firstLine="5400"/>
+      </w:pPr>
+      <w:rPr>
+        <w:u w:val="none"/>
+      </w:rPr>
+    </w:lvl>
+    <w:lvl w:ilvl="8">
+      <w:start w:val="1"/>
+      <w:numFmt w:val="bullet"/>
+      <w:lvlText w:val="■"/>
+      <w:lvlJc w:val="left"/>
+      <w:pPr>
+        <w:ind w:left="6480" w:firstLine="6120"/>
+      </w:pPr>
+      <w:rPr>
+        <w:u w:val="none"/>
+      </w:rPr>
+    </w:lvl>
+  </w:abstractNum>
   <w:num w:numId="1">
     <w:abstractNumId w:val="1"/>
   </w:num>
   <w:num w:numId="2">
     <w:abstractNumId w:val="2"/>
+  </w:num>
+  <w:num w:numId="3">
+    <w:abstractNumId w:val="3"/>
+  </w:num>
+  <w:num w:numId="4">
+    <w:abstractNumId w:val="4"/>
   </w:num>
 </w:numbering>
 </file>

</xml_diff>

<commit_message>
Moddified GameView uml, and added text description
</commit_message>
<xml_diff>
--- a/doc/UML/ViewDescription.docx
+++ b/doc/UML/ViewDescription.docx
@@ -30,22 +30,753 @@
       <w:pPr>
         <w:numPr>
           <w:ilvl w:val="0"/>
+          <w:numId w:val="6"/>
+        </w:numPr>
+        <w:ind w:left="720" w:hanging="360"/>
+        <w:contextualSpacing w:val="1"/>
+      </w:pPr>
+      <w:r>
+        <w:rPr>
+          <w:rtl w:val="0"/>
+        </w:rPr>
+        <w:t xml:space="preserve">-</w:t>
+      </w:r>
+      <w:r>
+        <w:rPr>
+          <w:rtl w:val="0"/>
+        </w:rPr>
+        <w:t xml:space="preserve">scene: Scene</w:t>
+      </w:r>
+    </w:p>
+    <w:p>
+      <w:pPr>
+        <w:numPr>
+          <w:ilvl w:val="1"/>
+          <w:numId w:val="6"/>
+        </w:numPr>
+        <w:ind w:left="1440" w:hanging="360"/>
+        <w:contextualSpacing w:val="1"/>
+        <w:rPr/>
+      </w:pPr>
+      <w:r>
+        <w:rPr>
+          <w:rtl w:val="0"/>
+        </w:rPr>
+        <w:t xml:space="preserve">The scene for the lobby view</w:t>
+      </w:r>
+    </w:p>
+    <w:p>
+      <w:pPr>
+        <w:numPr>
+          <w:ilvl w:val="0"/>
+          <w:numId w:val="6"/>
+        </w:numPr>
+        <w:ind w:left="720" w:hanging="360"/>
+        <w:contextualSpacing w:val="1"/>
+      </w:pPr>
+      <w:r>
+        <w:rPr>
+          <w:rtl w:val="0"/>
+        </w:rPr>
+        <w:t xml:space="preserve">-title: String</w:t>
+      </w:r>
+    </w:p>
+    <w:p>
+      <w:pPr>
+        <w:numPr>
+          <w:ilvl w:val="1"/>
+          <w:numId w:val="6"/>
+        </w:numPr>
+        <w:ind w:left="1440" w:hanging="360"/>
+        <w:contextualSpacing w:val="1"/>
+        <w:rPr>
+          <w:u w:val="none"/>
+        </w:rPr>
+      </w:pPr>
+      <w:r>
+        <w:rPr>
+          <w:rtl w:val="0"/>
+        </w:rPr>
+        <w:t xml:space="preserve">The title displayed across the top of the screen</w:t>
+      </w:r>
+    </w:p>
+    <w:p>
+      <w:pPr>
+        <w:numPr>
+          <w:ilvl w:val="0"/>
+          <w:numId w:val="6"/>
+        </w:numPr>
+        <w:ind w:left="720" w:hanging="360"/>
+        <w:contextualSpacing w:val="1"/>
+      </w:pPr>
+      <w:r>
+        <w:rPr>
+          <w:rtl w:val="0"/>
+        </w:rPr>
+        <w:t xml:space="preserve">-playerList: List</w:t>
+      </w:r>
+    </w:p>
+    <w:p>
+      <w:pPr>
+        <w:numPr>
+          <w:ilvl w:val="1"/>
+          <w:numId w:val="6"/>
+        </w:numPr>
+        <w:ind w:left="1440" w:hanging="360"/>
+        <w:contextualSpacing w:val="1"/>
+        <w:rPr>
+          <w:u w:val="none"/>
+        </w:rPr>
+      </w:pPr>
+      <w:r>
+        <w:rPr>
+          <w:rtl w:val="0"/>
+        </w:rPr>
+        <w:t xml:space="preserve">A list of all users that are going to be players once the game starts</w:t>
+      </w:r>
+    </w:p>
+    <w:p>
+      <w:pPr>
+        <w:numPr>
+          <w:ilvl w:val="0"/>
+          <w:numId w:val="6"/>
+        </w:numPr>
+        <w:ind w:left="720" w:hanging="360"/>
+        <w:contextualSpacing w:val="1"/>
+      </w:pPr>
+      <w:r>
+        <w:rPr>
+          <w:rtl w:val="0"/>
+        </w:rPr>
+        <w:t xml:space="preserve">-observerList: List</w:t>
+      </w:r>
+    </w:p>
+    <w:p>
+      <w:pPr>
+        <w:numPr>
+          <w:ilvl w:val="1"/>
+          <w:numId w:val="6"/>
+        </w:numPr>
+        <w:ind w:left="1440" w:hanging="360"/>
+        <w:contextualSpacing w:val="1"/>
+        <w:rPr/>
+      </w:pPr>
+      <w:r>
+        <w:rPr>
+          <w:rtl w:val="0"/>
+        </w:rPr>
+        <w:t xml:space="preserve">A list of all users that are going to be observers once the game starts</w:t>
+      </w:r>
+    </w:p>
+    <w:p>
+      <w:pPr>
+        <w:numPr>
+          <w:ilvl w:val="0"/>
+          <w:numId w:val="6"/>
+        </w:numPr>
+        <w:ind w:left="720" w:hanging="360"/>
+        <w:contextualSpacing w:val="1"/>
+      </w:pPr>
+      <w:r>
+        <w:rPr>
+          <w:rtl w:val="0"/>
+        </w:rPr>
+        <w:t xml:space="preserve">-computerSpinner: Spinner</w:t>
+      </w:r>
+    </w:p>
+    <w:p>
+      <w:pPr>
+        <w:numPr>
+          <w:ilvl w:val="1"/>
+          <w:numId w:val="6"/>
+        </w:numPr>
+        <w:ind w:left="1440" w:hanging="360"/>
+        <w:contextualSpacing w:val="1"/>
+        <w:rPr>
+          <w:u w:val="none"/>
+        </w:rPr>
+      </w:pPr>
+      <w:r>
+        <w:rPr>
+          <w:rtl w:val="0"/>
+        </w:rPr>
+        <w:t xml:space="preserve">A spinner that tracks how many computer players there will be once hte game starts</w:t>
+      </w:r>
+    </w:p>
+    <w:p>
+      <w:pPr>
+        <w:contextualSpacing w:val="0"/>
+      </w:pPr>
+      <w:r>
+        <w:rPr>
+          <w:b w:val="1"/>
+          <w:rtl w:val="0"/>
+        </w:rPr>
+        <w:t xml:space="preserve">Methods:</w:t>
+      </w:r>
+    </w:p>
+    <w:p>
+      <w:pPr>
+        <w:numPr>
+          <w:ilvl w:val="0"/>
+          <w:numId w:val="5"/>
+        </w:numPr>
+        <w:ind w:left="720" w:hanging="360"/>
+        <w:contextualSpacing w:val="1"/>
+        <w:rPr>
+          <w:u w:val="none"/>
+        </w:rPr>
+      </w:pPr>
+      <w:r>
+        <w:rPr>
+          <w:rtl w:val="0"/>
+        </w:rPr>
+        <w:t xml:space="preserve">+init()</w:t>
+      </w:r>
+    </w:p>
+    <w:p>
+      <w:pPr>
+        <w:numPr>
+          <w:ilvl w:val="1"/>
+          <w:numId w:val="5"/>
+        </w:numPr>
+        <w:ind w:left="1440" w:hanging="360"/>
+        <w:contextualSpacing w:val="1"/>
+        <w:rPr>
+          <w:u w:val="none"/>
+        </w:rPr>
+      </w:pPr>
+      <w:r>
+        <w:rPr>
+          <w:rtl w:val="0"/>
+        </w:rPr>
+        <w:t xml:space="preserve">Method that creates all visual elements for the users to see</w:t>
+      </w:r>
+    </w:p>
+    <w:p>
+      <w:pPr>
+        <w:numPr>
+          <w:ilvl w:val="0"/>
+          <w:numId w:val="5"/>
+        </w:numPr>
+        <w:ind w:left="720" w:hanging="360"/>
+        <w:contextualSpacing w:val="1"/>
+        <w:rPr>
+          <w:u w:val="none"/>
+        </w:rPr>
+      </w:pPr>
+      <w:r>
+        <w:rPr>
+          <w:rtl w:val="0"/>
+        </w:rPr>
+        <w:t xml:space="preserve">-startGame()</w:t>
+      </w:r>
+    </w:p>
+    <w:p>
+      <w:pPr>
+        <w:numPr>
+          <w:ilvl w:val="1"/>
+          <w:numId w:val="5"/>
+        </w:numPr>
+        <w:ind w:left="1440" w:hanging="360"/>
+        <w:contextualSpacing w:val="1"/>
+        <w:rPr/>
+      </w:pPr>
+      <w:r>
+        <w:rPr>
+          <w:rtl w:val="0"/>
+        </w:rPr>
+        <w:t xml:space="preserve">Method that tells the controller to start the game</w:t>
+      </w:r>
+    </w:p>
+    <w:p>
+      <w:pPr>
+        <w:numPr>
+          <w:ilvl w:val="0"/>
+          <w:numId w:val="5"/>
+        </w:numPr>
+        <w:ind w:left="720" w:hanging="360"/>
+        <w:contextualSpacing w:val="1"/>
+        <w:rPr>
+          <w:u w:val="none"/>
+        </w:rPr>
+      </w:pPr>
+      <w:r>
+        <w:rPr>
+          <w:rtl w:val="0"/>
+        </w:rPr>
+        <w:t xml:space="preserve">-switchPlayer()</w:t>
+      </w:r>
+    </w:p>
+    <w:p>
+      <w:pPr>
+        <w:numPr>
+          <w:ilvl w:val="1"/>
+          <w:numId w:val="5"/>
+        </w:numPr>
+        <w:ind w:left="1440" w:hanging="360"/>
+        <w:contextualSpacing w:val="1"/>
+        <w:rPr/>
+      </w:pPr>
+      <w:r>
+        <w:rPr>
+          <w:rtl w:val="0"/>
+        </w:rPr>
+        <w:t xml:space="preserve">Method that tells the controller to swap the user from player to observer and vice-versa</w:t>
+      </w:r>
+    </w:p>
+    <w:p>
+      <w:pPr>
+        <w:numPr>
+          <w:ilvl w:val="0"/>
+          <w:numId w:val="5"/>
+        </w:numPr>
+        <w:ind w:left="720" w:hanging="360"/>
+        <w:contextualSpacing w:val="1"/>
+        <w:rPr>
+          <w:u w:val="none"/>
+        </w:rPr>
+      </w:pPr>
+      <w:r>
+        <w:rPr>
+          <w:rtl w:val="0"/>
+        </w:rPr>
+        <w:t xml:space="preserve">-kickPlayer()</w:t>
+      </w:r>
+    </w:p>
+    <w:p>
+      <w:pPr>
+        <w:numPr>
+          <w:ilvl w:val="1"/>
+          <w:numId w:val="5"/>
+        </w:numPr>
+        <w:ind w:left="1440" w:hanging="360"/>
+        <w:contextualSpacing w:val="1"/>
+        <w:rPr>
+          <w:u w:val="none"/>
+        </w:rPr>
+      </w:pPr>
+      <w:r>
+        <w:rPr>
+          <w:rtl w:val="0"/>
+        </w:rPr>
+        <w:t xml:space="preserve">Method that is only available to the host, will remove the selected player from the lobby</w:t>
+      </w:r>
+    </w:p>
+    <w:p>
+      <w:pPr>
+        <w:numPr>
+          <w:ilvl w:val="0"/>
+          <w:numId w:val="5"/>
+        </w:numPr>
+        <w:ind w:left="720" w:hanging="360"/>
+        <w:contextualSpacing w:val="1"/>
+        <w:rPr>
+          <w:u w:val="none"/>
+        </w:rPr>
+      </w:pPr>
+      <w:r>
+        <w:rPr>
+          <w:rtl w:val="0"/>
+        </w:rPr>
+        <w:t xml:space="preserve">-back()</w:t>
+      </w:r>
+    </w:p>
+    <w:p>
+      <w:pPr>
+        <w:numPr>
+          <w:ilvl w:val="1"/>
+          <w:numId w:val="5"/>
+        </w:numPr>
+        <w:ind w:left="1440" w:hanging="360"/>
+        <w:contextualSpacing w:val="1"/>
+        <w:rPr>
+          <w:u w:val="none"/>
+        </w:rPr>
+      </w:pPr>
+      <w:r>
+        <w:rPr>
+          <w:rtl w:val="0"/>
+        </w:rPr>
+        <w:t xml:space="preserve">Method that indicates to the controller to return you to the starting screen</w:t>
+      </w:r>
+    </w:p>
+    <w:p>
+      <w:pPr>
+        <w:contextualSpacing w:val="0"/>
+      </w:pPr>
+      <w:r>
+        <w:rPr>
+          <w:rtl w:val="0"/>
+        </w:rPr>
+      </w:r>
+    </w:p>
+    <w:p>
+      <w:pPr>
+        <w:contextualSpacing w:val="0"/>
+      </w:pPr>
+      <w:r>
+        <w:rPr>
+          <w:rtl w:val="0"/>
+        </w:rPr>
+      </w:r>
+    </w:p>
+    <w:p>
+      <w:pPr>
+        <w:contextualSpacing w:val="0"/>
+      </w:pPr>
+      <w:r>
+        <w:rPr>
+          <w:rtl w:val="0"/>
+        </w:rPr>
+        <w:t xml:space="preserve">StartView:</w:t>
+      </w:r>
+    </w:p>
+    <w:p>
+      <w:pPr>
+        <w:contextualSpacing w:val="0"/>
+      </w:pPr>
+      <w:r>
+        <w:rPr>
+          <w:b w:val="1"/>
+          <w:rtl w:val="0"/>
+        </w:rPr>
+        <w:t xml:space="preserve">Variables</w:t>
+      </w:r>
+    </w:p>
+    <w:p>
+      <w:pPr>
+        <w:numPr>
+          <w:ilvl w:val="0"/>
+          <w:numId w:val="1"/>
+        </w:numPr>
+        <w:ind w:left="720" w:hanging="360"/>
+        <w:contextualSpacing w:val="1"/>
+        <w:rPr>
+          <w:u w:val="none"/>
+        </w:rPr>
+      </w:pPr>
+      <w:r>
+        <w:rPr>
+          <w:rtl w:val="0"/>
+        </w:rPr>
+        <w:t xml:space="preserve">-scene: Scene</w:t>
+      </w:r>
+    </w:p>
+    <w:p>
+      <w:pPr>
+        <w:numPr>
+          <w:ilvl w:val="1"/>
+          <w:numId w:val="1"/>
+        </w:numPr>
+        <w:ind w:left="1440" w:hanging="360"/>
+        <w:contextualSpacing w:val="1"/>
+        <w:rPr>
+          <w:u w:val="none"/>
+        </w:rPr>
+      </w:pPr>
+      <w:r>
+        <w:rPr>
+          <w:rtl w:val="0"/>
+        </w:rPr>
+        <w:t xml:space="preserve">The scene for the starting view</w:t>
+      </w:r>
+    </w:p>
+    <w:p>
+      <w:pPr>
+        <w:numPr>
+          <w:ilvl w:val="0"/>
+          <w:numId w:val="1"/>
+        </w:numPr>
+        <w:ind w:left="720" w:hanging="360"/>
+        <w:contextualSpacing w:val="1"/>
+        <w:rPr>
+          <w:u w:val="none"/>
+        </w:rPr>
+      </w:pPr>
+      <w:r>
+        <w:rPr>
+          <w:rtl w:val="0"/>
+        </w:rPr>
+        <w:t xml:space="preserve">-title: String</w:t>
+      </w:r>
+    </w:p>
+    <w:p>
+      <w:pPr>
+        <w:numPr>
+          <w:ilvl w:val="1"/>
+          <w:numId w:val="1"/>
+        </w:numPr>
+        <w:ind w:left="1440" w:hanging="360"/>
+        <w:contextualSpacing w:val="1"/>
+        <w:rPr/>
+      </w:pPr>
+      <w:r>
+        <w:rPr>
+          <w:rtl w:val="0"/>
+        </w:rPr>
+        <w:t xml:space="preserve">The title displayed across the top of the screen</w:t>
+      </w:r>
+    </w:p>
+    <w:p>
+      <w:pPr>
+        <w:contextualSpacing w:val="0"/>
+      </w:pPr>
+      <w:r>
+        <w:rPr>
+          <w:b w:val="1"/>
+          <w:rtl w:val="0"/>
+        </w:rPr>
+        <w:t xml:space="preserve">Methods:</w:t>
+      </w:r>
+    </w:p>
+    <w:p>
+      <w:pPr>
+        <w:numPr>
+          <w:ilvl w:val="0"/>
+          <w:numId w:val="2"/>
+        </w:numPr>
+        <w:ind w:left="720" w:hanging="360"/>
+        <w:contextualSpacing w:val="1"/>
+        <w:rPr>
+          <w:u w:val="none"/>
+        </w:rPr>
+      </w:pPr>
+      <w:r>
+        <w:rPr>
+          <w:rtl w:val="0"/>
+        </w:rPr>
+        <w:t xml:space="preserve">+init()</w:t>
+      </w:r>
+    </w:p>
+    <w:p>
+      <w:pPr>
+        <w:numPr>
+          <w:ilvl w:val="1"/>
+          <w:numId w:val="2"/>
+        </w:numPr>
+        <w:ind w:left="1440" w:hanging="360"/>
+        <w:contextualSpacing w:val="1"/>
+        <w:rPr/>
+      </w:pPr>
+      <w:r>
+        <w:rPr>
+          <w:rtl w:val="0"/>
+        </w:rPr>
+        <w:t xml:space="preserve">Method that creates all visual elements for the users to see</w:t>
+      </w:r>
+    </w:p>
+    <w:p>
+      <w:pPr>
+        <w:numPr>
+          <w:ilvl w:val="0"/>
+          <w:numId w:val="2"/>
+        </w:numPr>
+        <w:ind w:left="720" w:hanging="360"/>
+        <w:contextualSpacing w:val="1"/>
+        <w:rPr>
+          <w:u w:val="none"/>
+        </w:rPr>
+      </w:pPr>
+      <w:r>
+        <w:rPr>
+          <w:rtl w:val="0"/>
+        </w:rPr>
+        <w:t xml:space="preserve">-joinGame()</w:t>
+      </w:r>
+    </w:p>
+    <w:p>
+      <w:pPr>
+        <w:numPr>
+          <w:ilvl w:val="1"/>
+          <w:numId w:val="2"/>
+        </w:numPr>
+        <w:ind w:left="1440" w:hanging="360"/>
+        <w:contextualSpacing w:val="1"/>
+        <w:rPr>
+          <w:u w:val="none"/>
+        </w:rPr>
+      </w:pPr>
+      <w:r>
+        <w:rPr>
+          <w:rtl w:val="0"/>
+        </w:rPr>
+        <w:t xml:space="preserve">Method that opens an entry to type the address of the game you want to join. C</w:t>
+      </w:r>
+      <w:r>
+        <w:rPr>
+          <w:rtl w:val="0"/>
+        </w:rPr>
+        <w:t xml:space="preserve">alls connectToGame</w:t>
+      </w:r>
+      <w:r>
+        <w:rPr>
+          <w:rtl w:val="0"/>
+        </w:rPr>
+      </w:r>
+    </w:p>
+    <w:p>
+      <w:pPr>
+        <w:numPr>
+          <w:ilvl w:val="0"/>
+          <w:numId w:val="2"/>
+        </w:numPr>
+        <w:ind w:left="720" w:hanging="360"/>
+        <w:contextualSpacing w:val="1"/>
+        <w:rPr>
+          <w:u w:val="none"/>
+        </w:rPr>
+      </w:pPr>
+      <w:r>
+        <w:rPr>
+          <w:rtl w:val="0"/>
+        </w:rPr>
+        <w:t xml:space="preserve">-connectToGame(host: String)</w:t>
+      </w:r>
+    </w:p>
+    <w:p>
+      <w:pPr>
+        <w:numPr>
+          <w:ilvl w:val="1"/>
+          <w:numId w:val="2"/>
+        </w:numPr>
+        <w:ind w:left="1440" w:hanging="360"/>
+        <w:contextualSpacing w:val="1"/>
+        <w:rPr>
+          <w:u w:val="none"/>
+        </w:rPr>
+      </w:pPr>
+      <w:r>
+        <w:rPr>
+          <w:rtl w:val="0"/>
+        </w:rPr>
+        <w:t xml:space="preserve">Method that takes in a String which is the address of the game to be connected to. Passes along to controller</w:t>
+      </w:r>
+    </w:p>
+    <w:p>
+      <w:pPr>
+        <w:numPr>
+          <w:ilvl w:val="0"/>
+          <w:numId w:val="2"/>
+        </w:numPr>
+        <w:ind w:left="720" w:hanging="360"/>
+        <w:contextualSpacing w:val="1"/>
+        <w:rPr>
+          <w:u w:val="none"/>
+        </w:rPr>
+      </w:pPr>
+      <w:r>
+        <w:rPr>
+          <w:rtl w:val="0"/>
+        </w:rPr>
+        <w:t xml:space="preserve">-hostGame()</w:t>
+      </w:r>
+    </w:p>
+    <w:p>
+      <w:pPr>
+        <w:numPr>
+          <w:ilvl w:val="1"/>
+          <w:numId w:val="2"/>
+        </w:numPr>
+        <w:ind w:left="1440" w:hanging="360"/>
+        <w:contextualSpacing w:val="1"/>
+        <w:rPr>
+          <w:u w:val="none"/>
+        </w:rPr>
+      </w:pPr>
+      <w:r>
+        <w:rPr>
+          <w:rtl w:val="0"/>
+        </w:rPr>
+        <w:t xml:space="preserve">Method that moves you to the lobby screen</w:t>
+      </w:r>
+    </w:p>
+    <w:p>
+      <w:pPr>
+        <w:numPr>
+          <w:ilvl w:val="0"/>
+          <w:numId w:val="2"/>
+        </w:numPr>
+        <w:ind w:left="720" w:hanging="360"/>
+        <w:contextualSpacing w:val="1"/>
+        <w:rPr>
+          <w:u w:val="none"/>
+        </w:rPr>
+      </w:pPr>
+      <w:r>
+        <w:rPr>
+          <w:rtl w:val="0"/>
+        </w:rPr>
+        <w:t xml:space="preserve">-exit()</w:t>
+      </w:r>
+    </w:p>
+    <w:p>
+      <w:pPr>
+        <w:numPr>
+          <w:ilvl w:val="1"/>
+          <w:numId w:val="2"/>
+        </w:numPr>
+        <w:ind w:left="1440" w:hanging="360"/>
+        <w:contextualSpacing w:val="1"/>
+        <w:rPr>
+          <w:u w:val="none"/>
+        </w:rPr>
+      </w:pPr>
+      <w:r>
+        <w:rPr>
+          <w:rtl w:val="0"/>
+        </w:rPr>
+        <w:t xml:space="preserve">Method that closes the program</w:t>
+      </w:r>
+    </w:p>
+    <w:p>
+      <w:pPr>
+        <w:contextualSpacing w:val="0"/>
+      </w:pPr>
+      <w:r>
+        <w:rPr>
+          <w:rtl w:val="0"/>
+        </w:rPr>
+      </w:r>
+    </w:p>
+    <w:p>
+      <w:pPr>
+        <w:contextualSpacing w:val="0"/>
+      </w:pPr>
+      <w:r>
+        <w:rPr>
+          <w:rtl w:val="0"/>
+        </w:rPr>
+        <w:t xml:space="preserve">GameView:</w:t>
+      </w:r>
+    </w:p>
+    <w:p>
+      <w:pPr>
+        <w:contextualSpacing w:val="0"/>
+      </w:pPr>
+      <w:r>
+        <w:rPr>
+          <w:b w:val="1"/>
+          <w:rtl w:val="0"/>
+        </w:rPr>
+        <w:t xml:space="preserve">Variables</w:t>
+      </w:r>
+    </w:p>
+    <w:p>
+      <w:pPr>
+        <w:numPr>
+          <w:ilvl w:val="0"/>
           <w:numId w:val="4"/>
         </w:numPr>
         <w:ind w:left="720" w:hanging="360"/>
         <w:contextualSpacing w:val="1"/>
-      </w:pPr>
-      <w:r>
-        <w:rPr>
-          <w:rtl w:val="0"/>
-        </w:rPr>
-        <w:t xml:space="preserve">-</w:t>
-      </w:r>
-      <w:r>
-        <w:rPr>
-          <w:rtl w:val="0"/>
-        </w:rPr>
-        <w:t xml:space="preserve">scene: Scene</w:t>
+        <w:rPr/>
+      </w:pPr>
+      <w:r>
+        <w:rPr>
+          <w:rtl w:val="0"/>
+        </w:rPr>
+        <w:t xml:space="preserve">-scene: Scene</w:t>
       </w:r>
     </w:p>
     <w:p>
@@ -62,7 +793,7 @@
         <w:rPr>
           <w:rtl w:val="0"/>
         </w:rPr>
-        <w:t xml:space="preserve">The scene for the lobby view</w:t>
+        <w:t xml:space="preserve">The scene for the starting view</w:t>
       </w:r>
     </w:p>
     <w:p>
@@ -73,6 +804,7 @@
         </w:numPr>
         <w:ind w:left="720" w:hanging="360"/>
         <w:contextualSpacing w:val="1"/>
+        <w:rPr/>
       </w:pPr>
       <w:r>
         <w:rPr>
@@ -89,9 +821,7 @@
         </w:numPr>
         <w:ind w:left="1440" w:hanging="360"/>
         <w:contextualSpacing w:val="1"/>
-        <w:rPr>
-          <w:u w:val="none"/>
-        </w:rPr>
+        <w:rPr/>
       </w:pPr>
       <w:r>
         <w:rPr>
@@ -108,12 +838,15 @@
         </w:numPr>
         <w:ind w:left="720" w:hanging="360"/>
         <w:contextualSpacing w:val="1"/>
-      </w:pPr>
-      <w:r>
-        <w:rPr>
-          <w:rtl w:val="0"/>
-        </w:rPr>
-        <w:t xml:space="preserve">-playerList: List</w:t>
+        <w:rPr>
+          <w:u w:val="none"/>
+        </w:rPr>
+      </w:pPr>
+      <w:r>
+        <w:rPr>
+          <w:rtl w:val="0"/>
+        </w:rPr>
+        <w:t xml:space="preserve">+playerList: List</w:t>
       </w:r>
     </w:p>
     <w:p>
@@ -132,7 +865,7 @@
         <w:rPr>
           <w:rtl w:val="0"/>
         </w:rPr>
-        <w:t xml:space="preserve">A list of all users that are going to be players once the game starts</w:t>
+        <w:t xml:space="preserve">A list of the players still in the game</w:t>
       </w:r>
     </w:p>
     <w:p>
@@ -143,12 +876,15 @@
         </w:numPr>
         <w:ind w:left="720" w:hanging="360"/>
         <w:contextualSpacing w:val="1"/>
-      </w:pPr>
-      <w:r>
-        <w:rPr>
-          <w:rtl w:val="0"/>
-        </w:rPr>
-        <w:t xml:space="preserve">-observerList: List</w:t>
+        <w:rPr>
+          <w:u w:val="none"/>
+        </w:rPr>
+      </w:pPr>
+      <w:r>
+        <w:rPr>
+          <w:rtl w:val="0"/>
+        </w:rPr>
+        <w:t xml:space="preserve">+observerList: List</w:t>
       </w:r>
     </w:p>
     <w:p>
@@ -159,48 +895,202 @@
         </w:numPr>
         <w:ind w:left="1440" w:hanging="360"/>
         <w:contextualSpacing w:val="1"/>
+        <w:rPr>
+          <w:u w:val="none"/>
+        </w:rPr>
+      </w:pPr>
+      <w:r>
+        <w:rPr>
+          <w:rtl w:val="0"/>
+        </w:rPr>
+        <w:t xml:space="preserve">A list of the observers watching the game</w:t>
+      </w:r>
+    </w:p>
+    <w:p>
+      <w:pPr>
+        <w:numPr>
+          <w:ilvl w:val="0"/>
+          <w:numId w:val="4"/>
+        </w:numPr>
+        <w:ind w:left="720" w:hanging="360"/>
+        <w:contextualSpacing w:val="1"/>
+        <w:rPr>
+          <w:u w:val="none"/>
+        </w:rPr>
+      </w:pPr>
+      <w:r>
+        <w:rPr>
+          <w:rtl w:val="0"/>
+        </w:rPr>
+        <w:t xml:space="preserve">+robotList: List</w:t>
+      </w:r>
+    </w:p>
+    <w:p>
+      <w:pPr>
+        <w:numPr>
+          <w:ilvl w:val="1"/>
+          <w:numId w:val="4"/>
+        </w:numPr>
+        <w:ind w:left="1440" w:hanging="360"/>
+        <w:contextualSpacing w:val="1"/>
+        <w:rPr>
+          <w:u w:val="none"/>
+        </w:rPr>
+      </w:pPr>
+      <w:r>
+        <w:rPr>
+          <w:rtl w:val="0"/>
+        </w:rPr>
+        <w:t xml:space="preserve">A list of all the robots still alive in the game</w:t>
+      </w:r>
+    </w:p>
+    <w:p>
+      <w:pPr>
+        <w:numPr>
+          <w:ilvl w:val="0"/>
+          <w:numId w:val="4"/>
+        </w:numPr>
+        <w:ind w:left="720" w:hanging="360"/>
+        <w:contextualSpacing w:val="1"/>
         <w:rPr/>
       </w:pPr>
       <w:r>
         <w:rPr>
           <w:rtl w:val="0"/>
         </w:rPr>
-        <w:t xml:space="preserve">A list of all users that are going to be observers once the game starts</w:t>
-      </w:r>
-    </w:p>
-    <w:p>
-      <w:pPr>
-        <w:numPr>
-          <w:ilvl w:val="0"/>
+        <w:t xml:space="preserve">+tileArray: Array</w:t>
+      </w:r>
+    </w:p>
+    <w:p>
+      <w:pPr>
+        <w:numPr>
+          <w:ilvl w:val="1"/>
           <w:numId w:val="4"/>
         </w:numPr>
-        <w:ind w:left="720" w:hanging="360"/>
-        <w:contextualSpacing w:val="1"/>
-      </w:pPr>
-      <w:r>
-        <w:rPr>
-          <w:rtl w:val="0"/>
-        </w:rPr>
-        <w:t xml:space="preserve">-computerSpinner: Spinner</w:t>
-      </w:r>
-    </w:p>
-    <w:p>
-      <w:pPr>
-        <w:numPr>
-          <w:ilvl w:val="1"/>
+        <w:ind w:left="1440" w:hanging="360"/>
+        <w:contextualSpacing w:val="1"/>
+        <w:rPr/>
+      </w:pPr>
+      <w:r>
+        <w:rPr>
+          <w:rtl w:val="0"/>
+        </w:rPr>
+        <w:t xml:space="preserve">An array containing every tile on the board</w:t>
+      </w:r>
+    </w:p>
+    <w:p>
+      <w:pPr>
+        <w:numPr>
+          <w:ilvl w:val="0"/>
           <w:numId w:val="4"/>
         </w:numPr>
-        <w:ind w:left="1440" w:hanging="360"/>
-        <w:contextualSpacing w:val="1"/>
-        <w:rPr>
-          <w:u w:val="none"/>
-        </w:rPr>
-      </w:pPr>
-      <w:r>
-        <w:rPr>
-          <w:rtl w:val="0"/>
-        </w:rPr>
-        <w:t xml:space="preserve">A spinner that tracks how many computer players there will be once hte game starts</w:t>
+        <w:ind w:left="720" w:hanging="360"/>
+        <w:contextualSpacing w:val="1"/>
+        <w:rPr>
+          <w:u w:val="none"/>
+        </w:rPr>
+      </w:pPr>
+      <w:r>
+        <w:rPr>
+          <w:rtl w:val="0"/>
+        </w:rPr>
+        <w:t xml:space="preserve">-moving: boolean</w:t>
+      </w:r>
+    </w:p>
+    <w:p>
+      <w:pPr>
+        <w:numPr>
+          <w:ilvl w:val="1"/>
+          <w:numId w:val="4"/>
+        </w:numPr>
+        <w:ind w:left="1440" w:hanging="360"/>
+        <w:contextualSpacing w:val="1"/>
+        <w:rPr>
+          <w:u w:val="none"/>
+        </w:rPr>
+      </w:pPr>
+      <w:r>
+        <w:rPr>
+          <w:rtl w:val="0"/>
+        </w:rPr>
+        <w:t xml:space="preserve">A variable that determines if the player moves when they click on a tile</w:t>
+      </w:r>
+    </w:p>
+    <w:p>
+      <w:pPr>
+        <w:numPr>
+          <w:ilvl w:val="0"/>
+          <w:numId w:val="4"/>
+        </w:numPr>
+        <w:ind w:left="720" w:hanging="360"/>
+        <w:contextualSpacing w:val="1"/>
+        <w:rPr>
+          <w:u w:val="none"/>
+        </w:rPr>
+      </w:pPr>
+      <w:r>
+        <w:rPr>
+          <w:rtl w:val="0"/>
+        </w:rPr>
+        <w:t xml:space="preserve">-attacking: boolean</w:t>
+      </w:r>
+    </w:p>
+    <w:p>
+      <w:pPr>
+        <w:numPr>
+          <w:ilvl w:val="1"/>
+          <w:numId w:val="4"/>
+        </w:numPr>
+        <w:ind w:left="1440" w:hanging="360"/>
+        <w:contextualSpacing w:val="1"/>
+        <w:rPr/>
+      </w:pPr>
+      <w:r>
+        <w:rPr>
+          <w:rtl w:val="0"/>
+        </w:rPr>
+        <w:t xml:space="preserve">A variable that determines if the player attacks when they click on a tile</w:t>
+      </w:r>
+    </w:p>
+    <w:p>
+      <w:pPr>
+        <w:numPr>
+          <w:ilvl w:val="0"/>
+          <w:numId w:val="4"/>
+        </w:numPr>
+        <w:ind w:left="720" w:hanging="360"/>
+        <w:contextualSpacing w:val="1"/>
+        <w:rPr>
+          <w:u w:val="none"/>
+        </w:rPr>
+      </w:pPr>
+      <w:r>
+        <w:rPr>
+          <w:rtl w:val="0"/>
+        </w:rPr>
+        <w:t xml:space="preserve">-inspecting: boolean</w:t>
+      </w:r>
+    </w:p>
+    <w:p>
+      <w:pPr>
+        <w:numPr>
+          <w:ilvl w:val="1"/>
+          <w:numId w:val="4"/>
+        </w:numPr>
+        <w:ind w:left="1440" w:hanging="360"/>
+        <w:contextualSpacing w:val="1"/>
+        <w:rPr/>
+      </w:pPr>
+      <w:r>
+        <w:rPr>
+          <w:rtl w:val="0"/>
+        </w:rPr>
+        <w:t xml:space="preserve">A variable that determines if the player inspects tiles they click on</w:t>
+      </w:r>
+      <w:r>
+        <w:rPr>
+          <w:rtl w:val="0"/>
+        </w:rPr>
       </w:r>
     </w:p>
     <w:p>
@@ -212,7 +1102,7 @@
           <w:b w:val="1"/>
           <w:rtl w:val="0"/>
         </w:rPr>
-        <w:t xml:space="preserve">Methods:</w:t>
+        <w:t xml:space="preserve">Methods</w:t>
       </w:r>
     </w:p>
     <w:p>
@@ -242,9 +1132,7 @@
         </w:numPr>
         <w:ind w:left="1440" w:hanging="360"/>
         <w:contextualSpacing w:val="1"/>
-        <w:rPr>
-          <w:u w:val="none"/>
-        </w:rPr>
+        <w:rPr/>
       </w:pPr>
       <w:r>
         <w:rPr>
@@ -269,7 +1157,7 @@
         <w:rPr>
           <w:rtl w:val="0"/>
         </w:rPr>
-        <w:t xml:space="preserve">-startGame()</w:t>
+        <w:t xml:space="preserve">+updateView()</w:t>
       </w:r>
     </w:p>
     <w:p>
@@ -280,13 +1168,89 @@
         </w:numPr>
         <w:ind w:left="1440" w:hanging="360"/>
         <w:contextualSpacing w:val="1"/>
+        <w:rPr>
+          <w:u w:val="none"/>
+        </w:rPr>
+      </w:pPr>
+      <w:r>
+        <w:rPr>
+          <w:rtl w:val="0"/>
+        </w:rPr>
+        <w:t xml:space="preserve">Method that updates the map after every action</w:t>
+      </w:r>
+    </w:p>
+    <w:p>
+      <w:pPr>
+        <w:numPr>
+          <w:ilvl w:val="0"/>
+          <w:numId w:val="3"/>
+        </w:numPr>
+        <w:ind w:left="720" w:hanging="360"/>
+        <w:contextualSpacing w:val="1"/>
+        <w:rPr>
+          <w:u w:val="none"/>
+        </w:rPr>
+      </w:pPr>
+      <w:r>
+        <w:rPr>
+          <w:rtl w:val="0"/>
+        </w:rPr>
+        <w:t xml:space="preserve">+move()</w:t>
+      </w:r>
+    </w:p>
+    <w:p>
+      <w:pPr>
+        <w:numPr>
+          <w:ilvl w:val="1"/>
+          <w:numId w:val="3"/>
+        </w:numPr>
+        <w:ind w:left="1440" w:hanging="360"/>
+        <w:contextualSpacing w:val="1"/>
+        <w:rPr>
+          <w:u w:val="none"/>
+        </w:rPr>
+      </w:pPr>
+      <w:r>
+        <w:rPr>
+          <w:rtl w:val="0"/>
+        </w:rPr>
+        <w:t xml:space="preserve">Method that sets the moving variable</w:t>
+      </w:r>
+    </w:p>
+    <w:p>
+      <w:pPr>
+        <w:numPr>
+          <w:ilvl w:val="0"/>
+          <w:numId w:val="3"/>
+        </w:numPr>
+        <w:ind w:left="720" w:hanging="360"/>
+        <w:contextualSpacing w:val="1"/>
+        <w:rPr>
+          <w:u w:val="none"/>
+        </w:rPr>
+      </w:pPr>
+      <w:r>
+        <w:rPr>
+          <w:rtl w:val="0"/>
+        </w:rPr>
+        <w:t xml:space="preserve">+inspect()</w:t>
+      </w:r>
+    </w:p>
+    <w:p>
+      <w:pPr>
+        <w:numPr>
+          <w:ilvl w:val="1"/>
+          <w:numId w:val="3"/>
+        </w:numPr>
+        <w:ind w:left="1440" w:hanging="360"/>
+        <w:contextualSpacing w:val="1"/>
         <w:rPr/>
       </w:pPr>
       <w:r>
         <w:rPr>
           <w:rtl w:val="0"/>
         </w:rPr>
-        <w:t xml:space="preserve">Method that tells the controller to start the game</w:t>
+        <w:t xml:space="preserve">Method that sets the inspecting variable</w:t>
       </w:r>
     </w:p>
     <w:p>
@@ -305,7 +1269,7 @@
         <w:rPr>
           <w:rtl w:val="0"/>
         </w:rPr>
-        <w:t xml:space="preserve">-switchPlayer()</w:t>
+        <w:t xml:space="preserve">+attack()</w:t>
       </w:r>
     </w:p>
     <w:p>
@@ -322,7 +1286,7 @@
         <w:rPr>
           <w:rtl w:val="0"/>
         </w:rPr>
-        <w:t xml:space="preserve">Method that tells the controller to swap the user from player to observer and vice-versa</w:t>
+        <w:t xml:space="preserve">Method that sets the attacking variable</w:t>
       </w:r>
     </w:p>
     <w:p>
@@ -341,7 +1305,7 @@
         <w:rPr>
           <w:rtl w:val="0"/>
         </w:rPr>
-        <w:t xml:space="preserve">-kickPlayer()</w:t>
+        <w:t xml:space="preserve">+selectTile()</w:t>
       </w:r>
     </w:p>
     <w:p>
@@ -360,7 +1324,7 @@
         <w:rPr>
           <w:rtl w:val="0"/>
         </w:rPr>
-        <w:t xml:space="preserve">Method that is only available to the host, will remove the selected player from the lobby</w:t>
+        <w:t xml:space="preserve">Method that informs the controller what tile was clicked, and which of the three actions (moving, attack or inspecting), was currently true.</w:t>
       </w:r>
     </w:p>
     <w:p>
@@ -379,7 +1343,7 @@
         <w:rPr>
           <w:rtl w:val="0"/>
         </w:rPr>
-        <w:t xml:space="preserve">-back()</w:t>
+        <w:t xml:space="preserve">+endTurn()</w:t>
       </w:r>
     </w:p>
     <w:p>
@@ -398,7 +1362,79 @@
         <w:rPr>
           <w:rtl w:val="0"/>
         </w:rPr>
-        <w:t xml:space="preserve">Method that indicates to the controller to return you to the starting screen</w:t>
+        <w:t xml:space="preserve">Method that informs the controller that the “End Turn” button was clicked</w:t>
+      </w:r>
+    </w:p>
+    <w:p>
+      <w:pPr>
+        <w:numPr>
+          <w:ilvl w:val="0"/>
+          <w:numId w:val="3"/>
+        </w:numPr>
+        <w:ind w:left="720" w:hanging="360"/>
+        <w:contextualSpacing w:val="1"/>
+        <w:rPr>
+          <w:u w:val="none"/>
+        </w:rPr>
+      </w:pPr>
+      <w:r>
+        <w:rPr>
+          <w:rtl w:val="0"/>
+        </w:rPr>
+        <w:t xml:space="preserve">+forfeit()</w:t>
+      </w:r>
+    </w:p>
+    <w:p>
+      <w:pPr>
+        <w:numPr>
+          <w:ilvl w:val="1"/>
+          <w:numId w:val="3"/>
+        </w:numPr>
+        <w:ind w:left="1440" w:hanging="360"/>
+        <w:contextualSpacing w:val="1"/>
+        <w:rPr/>
+      </w:pPr>
+      <w:r>
+        <w:rPr>
+          <w:rtl w:val="0"/>
+        </w:rPr>
+        <w:t xml:space="preserve">Method that informs the controller that the “Forfeit” button was clicked.</w:t>
+      </w:r>
+    </w:p>
+    <w:p>
+      <w:pPr>
+        <w:numPr>
+          <w:ilvl w:val="0"/>
+          <w:numId w:val="3"/>
+        </w:numPr>
+        <w:ind w:left="720" w:hanging="360"/>
+        <w:contextualSpacing w:val="1"/>
+        <w:rPr>
+          <w:u w:val="none"/>
+        </w:rPr>
+      </w:pPr>
+      <w:r>
+        <w:rPr>
+          <w:rtl w:val="0"/>
+        </w:rPr>
+        <w:t xml:space="preserve">-exit()</w:t>
+      </w:r>
+    </w:p>
+    <w:p>
+      <w:pPr>
+        <w:numPr>
+          <w:ilvl w:val="1"/>
+          <w:numId w:val="3"/>
+        </w:numPr>
+        <w:ind w:left="1440" w:hanging="360"/>
+        <w:contextualSpacing w:val="1"/>
+        <w:rPr/>
+      </w:pPr>
+      <w:r>
+        <w:rPr>
+          <w:rtl w:val="0"/>
+        </w:rPr>
+        <w:t xml:space="preserve">Method that informs the controller that the player has closed the game</w:t>
       </w:r>
     </w:p>
     <w:p>
@@ -409,324 +1445,6 @@
         <w:rPr>
           <w:rtl w:val="0"/>
         </w:rPr>
-      </w:r>
-    </w:p>
-    <w:p>
-      <w:pPr>
-        <w:contextualSpacing w:val="0"/>
-      </w:pPr>
-      <w:r>
-        <w:rPr>
-          <w:rtl w:val="0"/>
-        </w:rPr>
-      </w:r>
-    </w:p>
-    <w:p>
-      <w:pPr>
-        <w:contextualSpacing w:val="0"/>
-      </w:pPr>
-      <w:r>
-        <w:rPr>
-          <w:rtl w:val="0"/>
-        </w:rPr>
-        <w:t xml:space="preserve">StartView:</w:t>
-      </w:r>
-    </w:p>
-    <w:p>
-      <w:pPr>
-        <w:contextualSpacing w:val="0"/>
-      </w:pPr>
-      <w:r>
-        <w:rPr>
-          <w:b w:val="1"/>
-          <w:rtl w:val="0"/>
-        </w:rPr>
-        <w:t xml:space="preserve">Variables</w:t>
-      </w:r>
-    </w:p>
-    <w:p>
-      <w:pPr>
-        <w:numPr>
-          <w:ilvl w:val="0"/>
-          <w:numId w:val="1"/>
-        </w:numPr>
-        <w:ind w:left="720" w:hanging="360"/>
-        <w:contextualSpacing w:val="1"/>
-        <w:rPr>
-          <w:u w:val="none"/>
-        </w:rPr>
-      </w:pPr>
-      <w:r>
-        <w:rPr>
-          <w:rtl w:val="0"/>
-        </w:rPr>
-        <w:t xml:space="preserve">-scene: Scene</w:t>
-      </w:r>
-    </w:p>
-    <w:p>
-      <w:pPr>
-        <w:numPr>
-          <w:ilvl w:val="1"/>
-          <w:numId w:val="1"/>
-        </w:numPr>
-        <w:ind w:left="1440" w:hanging="360"/>
-        <w:contextualSpacing w:val="1"/>
-        <w:rPr>
-          <w:u w:val="none"/>
-        </w:rPr>
-      </w:pPr>
-      <w:r>
-        <w:rPr>
-          <w:rtl w:val="0"/>
-        </w:rPr>
-        <w:t xml:space="preserve">The scene for the starting view</w:t>
-      </w:r>
-    </w:p>
-    <w:p>
-      <w:pPr>
-        <w:numPr>
-          <w:ilvl w:val="0"/>
-          <w:numId w:val="1"/>
-        </w:numPr>
-        <w:ind w:left="720" w:hanging="360"/>
-        <w:contextualSpacing w:val="1"/>
-        <w:rPr>
-          <w:u w:val="none"/>
-        </w:rPr>
-      </w:pPr>
-      <w:r>
-        <w:rPr>
-          <w:rtl w:val="0"/>
-        </w:rPr>
-        <w:t xml:space="preserve">-title: String</w:t>
-      </w:r>
-    </w:p>
-    <w:p>
-      <w:pPr>
-        <w:numPr>
-          <w:ilvl w:val="1"/>
-          <w:numId w:val="1"/>
-        </w:numPr>
-        <w:ind w:left="1440" w:hanging="360"/>
-        <w:contextualSpacing w:val="1"/>
-        <w:rPr/>
-      </w:pPr>
-      <w:r>
-        <w:rPr>
-          <w:rtl w:val="0"/>
-        </w:rPr>
-        <w:t xml:space="preserve">The title displayed across the top of the screen</w:t>
-      </w:r>
-    </w:p>
-    <w:p>
-      <w:pPr>
-        <w:contextualSpacing w:val="0"/>
-      </w:pPr>
-      <w:r>
-        <w:rPr>
-          <w:b w:val="1"/>
-          <w:rtl w:val="0"/>
-        </w:rPr>
-        <w:t xml:space="preserve">Methods:</w:t>
-      </w:r>
-    </w:p>
-    <w:p>
-      <w:pPr>
-        <w:numPr>
-          <w:ilvl w:val="0"/>
-          <w:numId w:val="2"/>
-        </w:numPr>
-        <w:ind w:left="720" w:hanging="360"/>
-        <w:contextualSpacing w:val="1"/>
-        <w:rPr>
-          <w:u w:val="none"/>
-        </w:rPr>
-      </w:pPr>
-      <w:r>
-        <w:rPr>
-          <w:rtl w:val="0"/>
-        </w:rPr>
-        <w:t xml:space="preserve">+init()</w:t>
-      </w:r>
-    </w:p>
-    <w:p>
-      <w:pPr>
-        <w:numPr>
-          <w:ilvl w:val="1"/>
-          <w:numId w:val="2"/>
-        </w:numPr>
-        <w:ind w:left="1440" w:hanging="360"/>
-        <w:contextualSpacing w:val="1"/>
-        <w:rPr/>
-      </w:pPr>
-      <w:r>
-        <w:rPr>
-          <w:rtl w:val="0"/>
-        </w:rPr>
-        <w:t xml:space="preserve">Method that creates all visual elements for the users to see</w:t>
-      </w:r>
-    </w:p>
-    <w:p>
-      <w:pPr>
-        <w:numPr>
-          <w:ilvl w:val="0"/>
-          <w:numId w:val="2"/>
-        </w:numPr>
-        <w:ind w:left="720" w:hanging="360"/>
-        <w:contextualSpacing w:val="1"/>
-        <w:rPr>
-          <w:u w:val="none"/>
-        </w:rPr>
-      </w:pPr>
-      <w:r>
-        <w:rPr>
-          <w:rtl w:val="0"/>
-        </w:rPr>
-        <w:t xml:space="preserve">-joinGame()</w:t>
-      </w:r>
-    </w:p>
-    <w:p>
-      <w:pPr>
-        <w:numPr>
-          <w:ilvl w:val="1"/>
-          <w:numId w:val="2"/>
-        </w:numPr>
-        <w:ind w:left="1440" w:hanging="360"/>
-        <w:contextualSpacing w:val="1"/>
-        <w:rPr>
-          <w:u w:val="none"/>
-        </w:rPr>
-      </w:pPr>
-      <w:r>
-        <w:rPr>
-          <w:rtl w:val="0"/>
-        </w:rPr>
-        <w:t xml:space="preserve">Method that opens an entry to type the address of the game you want to join. C</w:t>
-      </w:r>
-      <w:r>
-        <w:rPr>
-          <w:rtl w:val="0"/>
-        </w:rPr>
-        <w:t xml:space="preserve">alls connectToGame</w:t>
-      </w:r>
-      <w:r>
-        <w:rPr>
-          <w:rtl w:val="0"/>
-        </w:rPr>
-      </w:r>
-    </w:p>
-    <w:p>
-      <w:pPr>
-        <w:numPr>
-          <w:ilvl w:val="0"/>
-          <w:numId w:val="2"/>
-        </w:numPr>
-        <w:ind w:left="720" w:hanging="360"/>
-        <w:contextualSpacing w:val="1"/>
-        <w:rPr>
-          <w:u w:val="none"/>
-        </w:rPr>
-      </w:pPr>
-      <w:r>
-        <w:rPr>
-          <w:rtl w:val="0"/>
-        </w:rPr>
-        <w:t xml:space="preserve">-connectToGame(host: String)</w:t>
-      </w:r>
-    </w:p>
-    <w:p>
-      <w:pPr>
-        <w:numPr>
-          <w:ilvl w:val="1"/>
-          <w:numId w:val="2"/>
-        </w:numPr>
-        <w:ind w:left="1440" w:hanging="360"/>
-        <w:contextualSpacing w:val="1"/>
-        <w:rPr>
-          <w:u w:val="none"/>
-        </w:rPr>
-      </w:pPr>
-      <w:r>
-        <w:rPr>
-          <w:rtl w:val="0"/>
-        </w:rPr>
-        <w:t xml:space="preserve">Method that takes in a String which is the address of the game to be connected to. Passes along to controller</w:t>
-      </w:r>
-    </w:p>
-    <w:p>
-      <w:pPr>
-        <w:numPr>
-          <w:ilvl w:val="0"/>
-          <w:numId w:val="2"/>
-        </w:numPr>
-        <w:ind w:left="720" w:hanging="360"/>
-        <w:contextualSpacing w:val="1"/>
-        <w:rPr>
-          <w:u w:val="none"/>
-        </w:rPr>
-      </w:pPr>
-      <w:r>
-        <w:rPr>
-          <w:rtl w:val="0"/>
-        </w:rPr>
-        <w:t xml:space="preserve">-hostGame()</w:t>
-      </w:r>
-    </w:p>
-    <w:p>
-      <w:pPr>
-        <w:numPr>
-          <w:ilvl w:val="1"/>
-          <w:numId w:val="2"/>
-        </w:numPr>
-        <w:ind w:left="1440" w:hanging="360"/>
-        <w:contextualSpacing w:val="1"/>
-        <w:rPr>
-          <w:u w:val="none"/>
-        </w:rPr>
-      </w:pPr>
-      <w:r>
-        <w:rPr>
-          <w:rtl w:val="0"/>
-        </w:rPr>
-        <w:t xml:space="preserve">Method that moves you to the lobby screen</w:t>
-      </w:r>
-    </w:p>
-    <w:p>
-      <w:pPr>
-        <w:numPr>
-          <w:ilvl w:val="0"/>
-          <w:numId w:val="2"/>
-        </w:numPr>
-        <w:ind w:left="720" w:hanging="360"/>
-        <w:contextualSpacing w:val="1"/>
-        <w:rPr>
-          <w:u w:val="none"/>
-        </w:rPr>
-      </w:pPr>
-      <w:r>
-        <w:rPr>
-          <w:rtl w:val="0"/>
-        </w:rPr>
-        <w:t xml:space="preserve">-exit()</w:t>
-      </w:r>
-    </w:p>
-    <w:p>
-      <w:pPr>
-        <w:numPr>
-          <w:ilvl w:val="1"/>
-          <w:numId w:val="2"/>
-        </w:numPr>
-        <w:ind w:left="1440" w:hanging="360"/>
-        <w:contextualSpacing w:val="1"/>
-        <w:rPr>
-          <w:u w:val="none"/>
-        </w:rPr>
-      </w:pPr>
-      <w:r>
-        <w:rPr>
-          <w:rtl w:val="0"/>
-        </w:rPr>
-        <w:t xml:space="preserve">Method that closes the program</w:t>
       </w:r>
     </w:p>
     <w:p>
@@ -1190,6 +1908,226 @@
       </w:rPr>
     </w:lvl>
   </w:abstractNum>
+  <w:abstractNum w:abstractNumId="5">
+    <w:lvl w:ilvl="0">
+      <w:start w:val="1"/>
+      <w:numFmt w:val="bullet"/>
+      <w:lvlText w:val="●"/>
+      <w:lvlJc w:val="left"/>
+      <w:pPr>
+        <w:ind w:left="720" w:firstLine="360"/>
+      </w:pPr>
+      <w:rPr>
+        <w:u w:val="none"/>
+      </w:rPr>
+    </w:lvl>
+    <w:lvl w:ilvl="1">
+      <w:start w:val="1"/>
+      <w:numFmt w:val="bullet"/>
+      <w:lvlText w:val="○"/>
+      <w:lvlJc w:val="left"/>
+      <w:pPr>
+        <w:ind w:left="1440" w:firstLine="1080"/>
+      </w:pPr>
+      <w:rPr>
+        <w:u w:val="none"/>
+      </w:rPr>
+    </w:lvl>
+    <w:lvl w:ilvl="2">
+      <w:start w:val="1"/>
+      <w:numFmt w:val="bullet"/>
+      <w:lvlText w:val="■"/>
+      <w:lvlJc w:val="left"/>
+      <w:pPr>
+        <w:ind w:left="2160" w:firstLine="1800"/>
+      </w:pPr>
+      <w:rPr>
+        <w:u w:val="none"/>
+      </w:rPr>
+    </w:lvl>
+    <w:lvl w:ilvl="3">
+      <w:start w:val="1"/>
+      <w:numFmt w:val="bullet"/>
+      <w:lvlText w:val="●"/>
+      <w:lvlJc w:val="left"/>
+      <w:pPr>
+        <w:ind w:left="2880" w:firstLine="2520"/>
+      </w:pPr>
+      <w:rPr>
+        <w:u w:val="none"/>
+      </w:rPr>
+    </w:lvl>
+    <w:lvl w:ilvl="4">
+      <w:start w:val="1"/>
+      <w:numFmt w:val="bullet"/>
+      <w:lvlText w:val="○"/>
+      <w:lvlJc w:val="left"/>
+      <w:pPr>
+        <w:ind w:left="3600" w:firstLine="3240"/>
+      </w:pPr>
+      <w:rPr>
+        <w:u w:val="none"/>
+      </w:rPr>
+    </w:lvl>
+    <w:lvl w:ilvl="5">
+      <w:start w:val="1"/>
+      <w:numFmt w:val="bullet"/>
+      <w:lvlText w:val="■"/>
+      <w:lvlJc w:val="left"/>
+      <w:pPr>
+        <w:ind w:left="4320" w:firstLine="3960"/>
+      </w:pPr>
+      <w:rPr>
+        <w:u w:val="none"/>
+      </w:rPr>
+    </w:lvl>
+    <w:lvl w:ilvl="6">
+      <w:start w:val="1"/>
+      <w:numFmt w:val="bullet"/>
+      <w:lvlText w:val="●"/>
+      <w:lvlJc w:val="left"/>
+      <w:pPr>
+        <w:ind w:left="5040" w:firstLine="4680"/>
+      </w:pPr>
+      <w:rPr>
+        <w:u w:val="none"/>
+      </w:rPr>
+    </w:lvl>
+    <w:lvl w:ilvl="7">
+      <w:start w:val="1"/>
+      <w:numFmt w:val="bullet"/>
+      <w:lvlText w:val="○"/>
+      <w:lvlJc w:val="left"/>
+      <w:pPr>
+        <w:ind w:left="5760" w:firstLine="5400"/>
+      </w:pPr>
+      <w:rPr>
+        <w:u w:val="none"/>
+      </w:rPr>
+    </w:lvl>
+    <w:lvl w:ilvl="8">
+      <w:start w:val="1"/>
+      <w:numFmt w:val="bullet"/>
+      <w:lvlText w:val="■"/>
+      <w:lvlJc w:val="left"/>
+      <w:pPr>
+        <w:ind w:left="6480" w:firstLine="6120"/>
+      </w:pPr>
+      <w:rPr>
+        <w:u w:val="none"/>
+      </w:rPr>
+    </w:lvl>
+  </w:abstractNum>
+  <w:abstractNum w:abstractNumId="6">
+    <w:lvl w:ilvl="0">
+      <w:start w:val="1"/>
+      <w:numFmt w:val="bullet"/>
+      <w:lvlText w:val="●"/>
+      <w:lvlJc w:val="left"/>
+      <w:pPr>
+        <w:ind w:left="720" w:firstLine="360"/>
+      </w:pPr>
+      <w:rPr>
+        <w:u w:val="none"/>
+      </w:rPr>
+    </w:lvl>
+    <w:lvl w:ilvl="1">
+      <w:start w:val="1"/>
+      <w:numFmt w:val="bullet"/>
+      <w:lvlText w:val="○"/>
+      <w:lvlJc w:val="left"/>
+      <w:pPr>
+        <w:ind w:left="1440" w:firstLine="1080"/>
+      </w:pPr>
+      <w:rPr>
+        <w:u w:val="none"/>
+      </w:rPr>
+    </w:lvl>
+    <w:lvl w:ilvl="2">
+      <w:start w:val="1"/>
+      <w:numFmt w:val="bullet"/>
+      <w:lvlText w:val="■"/>
+      <w:lvlJc w:val="left"/>
+      <w:pPr>
+        <w:ind w:left="2160" w:firstLine="1800"/>
+      </w:pPr>
+      <w:rPr>
+        <w:u w:val="none"/>
+      </w:rPr>
+    </w:lvl>
+    <w:lvl w:ilvl="3">
+      <w:start w:val="1"/>
+      <w:numFmt w:val="bullet"/>
+      <w:lvlText w:val="●"/>
+      <w:lvlJc w:val="left"/>
+      <w:pPr>
+        <w:ind w:left="2880" w:firstLine="2520"/>
+      </w:pPr>
+      <w:rPr>
+        <w:u w:val="none"/>
+      </w:rPr>
+    </w:lvl>
+    <w:lvl w:ilvl="4">
+      <w:start w:val="1"/>
+      <w:numFmt w:val="bullet"/>
+      <w:lvlText w:val="○"/>
+      <w:lvlJc w:val="left"/>
+      <w:pPr>
+        <w:ind w:left="3600" w:firstLine="3240"/>
+      </w:pPr>
+      <w:rPr>
+        <w:u w:val="none"/>
+      </w:rPr>
+    </w:lvl>
+    <w:lvl w:ilvl="5">
+      <w:start w:val="1"/>
+      <w:numFmt w:val="bullet"/>
+      <w:lvlText w:val="■"/>
+      <w:lvlJc w:val="left"/>
+      <w:pPr>
+        <w:ind w:left="4320" w:firstLine="3960"/>
+      </w:pPr>
+      <w:rPr>
+        <w:u w:val="none"/>
+      </w:rPr>
+    </w:lvl>
+    <w:lvl w:ilvl="6">
+      <w:start w:val="1"/>
+      <w:numFmt w:val="bullet"/>
+      <w:lvlText w:val="●"/>
+      <w:lvlJc w:val="left"/>
+      <w:pPr>
+        <w:ind w:left="5040" w:firstLine="4680"/>
+      </w:pPr>
+      <w:rPr>
+        <w:u w:val="none"/>
+      </w:rPr>
+    </w:lvl>
+    <w:lvl w:ilvl="7">
+      <w:start w:val="1"/>
+      <w:numFmt w:val="bullet"/>
+      <w:lvlText w:val="○"/>
+      <w:lvlJc w:val="left"/>
+      <w:pPr>
+        <w:ind w:left="5760" w:firstLine="5400"/>
+      </w:pPr>
+      <w:rPr>
+        <w:u w:val="none"/>
+      </w:rPr>
+    </w:lvl>
+    <w:lvl w:ilvl="8">
+      <w:start w:val="1"/>
+      <w:numFmt w:val="bullet"/>
+      <w:lvlText w:val="■"/>
+      <w:lvlJc w:val="left"/>
+      <w:pPr>
+        <w:ind w:left="6480" w:firstLine="6120"/>
+      </w:pPr>
+      <w:rPr>
+        <w:u w:val="none"/>
+      </w:rPr>
+    </w:lvl>
+  </w:abstractNum>
   <w:num w:numId="1">
     <w:abstractNumId w:val="1"/>
   </w:num>
@@ -1201,6 +2139,12 @@
   </w:num>
   <w:num w:numId="4">
     <w:abstractNumId w:val="4"/>
+  </w:num>
+  <w:num w:numId="5">
+    <w:abstractNumId w:val="5"/>
+  </w:num>
+  <w:num w:numId="6">
+    <w:abstractNumId w:val="6"/>
   </w:num>
 </w:numbering>
 </file>

</xml_diff>